<commit_message>
Updated: AddTicket; 'About Us' Dropdown || Fixed: Dropdown Item Alignment || Bug: TicketOverview
AddTicket per template now has issues with null fields.
Input fields not being read, therefore not sent to database.
</commit_message>
<xml_diff>
--- a/TicketManager.docx
+++ b/TicketManager.docx
@@ -486,13 +486,158 @@
       </w:r>
     </w:p>
     <w:p>
-      <w:pPr>
-        <w:rPr>
-          <w:lang w:val="en-US"/>
-        </w:rPr>
-      </w:pPr>
       <w:r>
         <w:t>Laptop fan is making noise when powered on. Kindly refer to the attached clip.</w:t>
+      </w:r>
+    </w:p>
+    <w:p>
+      <w:r>
+        <w:br w:type="page"/>
+      </w:r>
+    </w:p>
+    <w:p>
+      <w:pPr>
+        <w:jc w:val="center"/>
+        <w:rPr>
+          <w:lang w:val="en-US"/>
+        </w:rPr>
+      </w:pPr>
+    </w:p>
+    <w:p>
+      <w:pPr>
+        <w:jc w:val="center"/>
+        <w:rPr>
+          <w:lang w:val="en-US"/>
+        </w:rPr>
+      </w:pPr>
+    </w:p>
+    <w:p>
+      <w:pPr>
+        <w:rPr>
+          <w:lang w:val="en-US"/>
+        </w:rPr>
+      </w:pPr>
+      <w:r>
+        <w:rPr>
+          <w:lang w:val="en-US"/>
+        </w:rPr>
+        <w:t>Information</w:t>
+      </w:r>
+      <w:r>
+        <w:rPr>
+          <w:lang w:val="en-US"/>
+        </w:rPr>
+        <w:t xml:space="preserve"> Required</w:t>
+      </w:r>
+      <w:r>
+        <w:rPr>
+          <w:lang w:val="en-US"/>
+        </w:rPr>
+        <w:t xml:space="preserve">: </w:t>
+      </w:r>
+    </w:p>
+    <w:p>
+      <w:pPr>
+        <w:pStyle w:val="ListParagraph"/>
+        <w:numPr>
+          <w:ilvl w:val="0"/>
+          <w:numId w:val="1"/>
+        </w:numPr>
+        <w:rPr>
+          <w:sz w:val="16"/>
+          <w:szCs w:val="16"/>
+          <w:lang w:val="en-US"/>
+        </w:rPr>
+      </w:pPr>
+      <w:r>
+        <w:rPr>
+          <w:sz w:val="16"/>
+          <w:szCs w:val="16"/>
+          <w:lang w:val="en-US"/>
+        </w:rPr>
+        <w:t>SS/PS Queue?</w:t>
+      </w:r>
+      <w:r>
+        <w:rPr>
+          <w:sz w:val="16"/>
+          <w:szCs w:val="16"/>
+          <w:lang w:val="en-US"/>
+        </w:rPr>
+        <w:tab/>
+      </w:r>
+      <w:r>
+        <w:rPr>
+          <w:sz w:val="16"/>
+          <w:szCs w:val="16"/>
+          <w:lang w:val="en-US"/>
+        </w:rPr>
+        <w:tab/>
+      </w:r>
+      <w:r>
+        <w:rPr>
+          <w:sz w:val="16"/>
+          <w:szCs w:val="16"/>
+          <w:lang w:val="en-US"/>
+        </w:rPr>
+        <w:tab/>
+        <w:t xml:space="preserve">- </w:t>
+      </w:r>
+      <w:r>
+        <w:rPr>
+          <w:sz w:val="16"/>
+          <w:szCs w:val="16"/>
+          <w:lang w:val="en-US"/>
+        </w:rPr>
+        <w:tab/>
+        <w:t>Multiple (EMS/PS/RMS etc)</w:t>
+      </w:r>
+    </w:p>
+    <w:p>
+      <w:pPr>
+        <w:pStyle w:val="ListParagraph"/>
+        <w:numPr>
+          <w:ilvl w:val="0"/>
+          <w:numId w:val="1"/>
+        </w:numPr>
+        <w:rPr>
+          <w:sz w:val="16"/>
+          <w:szCs w:val="16"/>
+          <w:lang w:val="en-US"/>
+        </w:rPr>
+      </w:pPr>
+      <w:r>
+        <w:rPr>
+          <w:sz w:val="16"/>
+          <w:szCs w:val="16"/>
+          <w:lang w:val="en-US"/>
+        </w:rPr>
+        <w:t>Who is the webapp for?</w:t>
+      </w:r>
+      <w:r>
+        <w:rPr>
+          <w:sz w:val="16"/>
+          <w:szCs w:val="16"/>
+          <w:lang w:val="en-US"/>
+        </w:rPr>
+        <w:tab/>
+      </w:r>
+      <w:r>
+        <w:rPr>
+          <w:sz w:val="16"/>
+          <w:szCs w:val="16"/>
+          <w:lang w:val="en-US"/>
+        </w:rPr>
+        <w:tab/>
+        <w:t>-</w:t>
+      </w:r>
+      <w:r>
+        <w:rPr>
+          <w:sz w:val="16"/>
+          <w:szCs w:val="16"/>
+          <w:lang w:val="en-US"/>
+        </w:rPr>
+        <w:tab/>
+        <w:t>ADvTECH</w:t>
       </w:r>
     </w:p>
     <w:sectPr>
@@ -510,7 +655,7 @@
   <w:abstractNum w:abstractNumId="0" w15:restartNumberingAfterBreak="0">
     <w:nsid w:val="11785545"/>
     <w:multiLevelType w:val="hybridMultilevel"/>
-    <w:tmpl w:val="5C9074E6"/>
+    <w:tmpl w:val="D2E08E2A"/>
     <w:lvl w:ilvl="0" w:tplc="1C090001">
       <w:start w:val="1"/>
       <w:numFmt w:val="bullet"/>

</xml_diff>